<commit_message>
Initial add reference guides
</commit_message>
<xml_diff>
--- a/docs/CPU_Reference.docx
+++ b/docs/CPU_Reference.docx
@@ -10,22 +10,15 @@
           <w:szCs w:val="60"/>
         </w:rPr>
       </w:pPr>
-      <w:bookmarkStart w:id="0" w:name="_ylq4fw841fwy" w:colFirst="0" w:colLast="0"/>
-      <w:bookmarkEnd w:id="0"/>
+      <w:proofErr w:type="spellStart"/>
       <w:r>
         <w:rPr>
           <w:sz w:val="60"/>
           <w:szCs w:val="60"/>
         </w:rPr>
-        <w:t>Grason</w:t>
-      </w:r>
-      <w:r>
-        <w:rPr>
-          <w:sz w:val="60"/>
-          <w:szCs w:val="60"/>
-        </w:rPr>
-        <w:t>’s</w:t>
-      </w:r>
+        <w:t>goOSe</w:t>
+      </w:r>
+      <w:proofErr w:type="spellEnd"/>
       <w:r>
         <w:rPr>
           <w:sz w:val="60"/>
@@ -52,12 +45,12 @@
       <w:pPr>
         <w:pStyle w:val="Heading1"/>
       </w:pPr>
-      <w:bookmarkStart w:id="1" w:name="_Toc176509277"/>
+      <w:bookmarkStart w:id="0" w:name="_Toc176509277"/>
       <w:r>
         <w:lastRenderedPageBreak/>
         <w:t>Table of contents</w:t>
       </w:r>
-      <w:bookmarkEnd w:id="1"/>
+      <w:bookmarkEnd w:id="0"/>
     </w:p>
     <w:p/>
     <w:sdt>
@@ -602,21 +595,7 @@
                 <w:rStyle w:val="Hyperlink"/>
                 <w:noProof/>
               </w:rPr>
-              <w:t>Arithmeti</w:t>
-            </w:r>
-            <w:r>
-              <w:rPr>
-                <w:rStyle w:val="Hyperlink"/>
-                <w:noProof/>
-              </w:rPr>
-              <w:t>c</w:t>
-            </w:r>
-            <w:r>
-              <w:rPr>
-                <w:rStyle w:val="Hyperlink"/>
-                <w:noProof/>
-              </w:rPr>
-              <w:t xml:space="preserve"> Logic Unit (ALU)</w:t>
+              <w:t>Arithmetic Logic Unit (ALU)</w:t>
             </w:r>
             <w:r>
               <w:rPr>
@@ -1986,8 +1965,8 @@
       <w:pPr>
         <w:pStyle w:val="Heading1"/>
       </w:pPr>
-      <w:bookmarkStart w:id="2" w:name="_5655av8cul9y" w:colFirst="0" w:colLast="0"/>
-      <w:bookmarkEnd w:id="2"/>
+      <w:bookmarkStart w:id="1" w:name="_5655av8cul9y" w:colFirst="0" w:colLast="0"/>
+      <w:bookmarkEnd w:id="1"/>
       <w:r>
         <w:br w:type="page"/>
       </w:r>
@@ -1996,25 +1975,28 @@
       <w:pPr>
         <w:pStyle w:val="Heading1"/>
       </w:pPr>
-      <w:bookmarkStart w:id="3" w:name="_Toc176509278"/>
+      <w:bookmarkStart w:id="2" w:name="_Toc176509278"/>
       <w:r>
         <w:lastRenderedPageBreak/>
         <w:t>Hardware Architecture</w:t>
       </w:r>
-      <w:bookmarkEnd w:id="3"/>
+      <w:bookmarkEnd w:id="2"/>
     </w:p>
     <w:p>
       <w:pPr>
         <w:pStyle w:val="Heading2"/>
       </w:pPr>
-      <w:bookmarkStart w:id="4" w:name="_Toc176509279"/>
+      <w:bookmarkStart w:id="3" w:name="_Toc176509279"/>
       <w:r>
         <w:t>System Diagram</w:t>
       </w:r>
-      <w:bookmarkEnd w:id="4"/>
-    </w:p>
-    <w:p>
-      <w:r>
+      <w:bookmarkEnd w:id="3"/>
+    </w:p>
+    <w:p>
+      <w:r>
+        <w:rPr>
+          <w:noProof/>
+        </w:rPr>
         <w:drawing>
           <wp:inline distT="0" distB="0" distL="0" distR="0" wp14:anchorId="13B22A14" wp14:editId="2BBB188C">
             <wp:extent cx="5943600" cy="4476115"/>
@@ -2056,11 +2038,11 @@
       <w:pPr>
         <w:pStyle w:val="Heading2"/>
       </w:pPr>
-      <w:bookmarkStart w:id="5" w:name="_Toc176509280"/>
+      <w:bookmarkStart w:id="4" w:name="_Toc176509280"/>
       <w:r>
         <w:t>Instruction Pointer</w:t>
       </w:r>
-      <w:bookmarkEnd w:id="5"/>
+      <w:bookmarkEnd w:id="4"/>
     </w:p>
     <w:p>
       <w:r>
@@ -2075,26 +2057,17 @@
         <w:t xml:space="preserve"> </w:t>
       </w:r>
       <w:r>
-        <w:t>register</w:t>
-      </w:r>
-      <w:r>
-        <w:t>.</w:t>
-      </w:r>
-    </w:p>
-    <w:p>
-      <w:r>
-        <w:t xml:space="preserve">LIP1: </w:t>
-      </w:r>
-      <w:r>
-        <w:t>Load data bus to lower 8 bits [7:0].</w:t>
-      </w:r>
-    </w:p>
-    <w:p>
-      <w:r>
-        <w:t xml:space="preserve">LIP2: </w:t>
-      </w:r>
-      <w:r>
-        <w:t>Load data bus to upper 8 bits [15:8].</w:t>
+        <w:t>register.</w:t>
+      </w:r>
+    </w:p>
+    <w:p>
+      <w:r>
+        <w:t>LIP1: Load data bus to lower 8 bits [7:0].</w:t>
+      </w:r>
+    </w:p>
+    <w:p>
+      <w:r>
+        <w:t>LIP2: Load data bus to upper 8 bits [15:8].</w:t>
       </w:r>
     </w:p>
     <w:p>
@@ -2123,10 +2096,7 @@
     </w:p>
     <w:p>
       <w:r>
-        <w:t xml:space="preserve">EIP_B: </w:t>
-      </w:r>
-      <w:r>
-        <w:t xml:space="preserve">Output register to address bus </w:t>
+        <w:t xml:space="preserve">EIP_B: Output register to address bus </w:t>
       </w:r>
       <w:r>
         <w:rPr>
@@ -2149,11 +2119,11 @@
       <w:pPr>
         <w:pStyle w:val="Heading2"/>
       </w:pPr>
-      <w:bookmarkStart w:id="6" w:name="_Toc176509281"/>
+      <w:bookmarkStart w:id="5" w:name="_Toc176509281"/>
       <w:r>
         <w:t>Temporary Register</w:t>
       </w:r>
-      <w:bookmarkEnd w:id="6"/>
+      <w:bookmarkEnd w:id="5"/>
     </w:p>
     <w:p>
       <w:r>
@@ -2168,24 +2138,12 @@
     <w:p>
       <w:r>
         <w:lastRenderedPageBreak/>
-        <w:t xml:space="preserve">LT2: </w:t>
-      </w:r>
-      <w:r>
-        <w:t xml:space="preserve">Load </w:t>
-      </w:r>
-      <w:r>
-        <w:t>data bus to upper 8 bits [15:8].</w:t>
-      </w:r>
-    </w:p>
-    <w:p>
-      <w:r>
-        <w:t xml:space="preserve">LTA: </w:t>
-      </w:r>
-      <w:r>
-        <w:t xml:space="preserve">Load </w:t>
-      </w:r>
-      <w:r>
-        <w:t>address bus to all 16 bits [15:0].</w:t>
+        <w:t>LT2: Load data bus to upper 8 bits [15:8].</w:t>
+      </w:r>
+    </w:p>
+    <w:p>
+      <w:r>
+        <w:t>LTA: Load address bus to all 16 bits [15:0].</w:t>
       </w:r>
     </w:p>
     <w:p>
@@ -2205,10 +2163,7 @@
     </w:p>
     <w:p>
       <w:r>
-        <w:t xml:space="preserve">ET_B:  </w:t>
-      </w:r>
-      <w:r>
-        <w:t xml:space="preserve">Output register to address bus </w:t>
+        <w:t xml:space="preserve">ET_B:  Output register to address bus </w:t>
       </w:r>
       <w:r>
         <w:rPr>
@@ -2218,33 +2173,21 @@
         <w:t>and</w:t>
       </w:r>
       <w:r>
-        <w:t xml:space="preserve"> output </w:t>
-      </w:r>
-      <w:r>
-        <w:t>upper</w:t>
-      </w:r>
-      <w:r>
-        <w:t xml:space="preserve"> 8 bits [</w:t>
-      </w:r>
-      <w:r>
-        <w:t>15:8</w:t>
-      </w:r>
-      <w:r>
-        <w:t>] to data bus.</w:t>
+        <w:t xml:space="preserve"> output upper 8 bits [15:8] to data bus.</w:t>
       </w:r>
     </w:p>
     <w:p>
       <w:pPr>
         <w:pStyle w:val="Heading2"/>
       </w:pPr>
-      <w:bookmarkStart w:id="7" w:name="_Toc176509282"/>
+      <w:bookmarkStart w:id="6" w:name="_Toc176509282"/>
       <w:r>
         <w:t>Address Buffer</w:t>
       </w:r>
       <w:r>
         <w:t>/Memory</w:t>
       </w:r>
-      <w:bookmarkEnd w:id="7"/>
+      <w:bookmarkEnd w:id="6"/>
     </w:p>
     <w:p>
       <w:r>
@@ -2279,11 +2222,11 @@
       <w:pPr>
         <w:pStyle w:val="Heading2"/>
       </w:pPr>
-      <w:bookmarkStart w:id="8" w:name="_Toc176509283"/>
+      <w:bookmarkStart w:id="7" w:name="_Toc176509283"/>
       <w:r>
         <w:t>A and B Registers</w:t>
       </w:r>
-      <w:bookmarkEnd w:id="8"/>
+      <w:bookmarkEnd w:id="7"/>
     </w:p>
     <w:p>
       <w:r>
@@ -2304,11 +2247,11 @@
       <w:pPr>
         <w:pStyle w:val="Heading2"/>
       </w:pPr>
-      <w:bookmarkStart w:id="9" w:name="_Toc176509284"/>
+      <w:bookmarkStart w:id="8" w:name="_Toc176509284"/>
       <w:r>
         <w:t>Arithmetic Logic Unit (ALU)</w:t>
       </w:r>
-      <w:bookmarkEnd w:id="9"/>
+      <w:bookmarkEnd w:id="8"/>
     </w:p>
     <w:p>
       <w:r>
@@ -2316,8 +2259,13 @@
       </w:r>
     </w:p>
     <w:p>
-      <w:r>
-        <w:t>SEL[0:3]: Select which arithmetic/logic operation will be performed, based on following table:</w:t>
+      <w:proofErr w:type="gramStart"/>
+      <w:r>
+        <w:t>SEL[</w:t>
+      </w:r>
+      <w:proofErr w:type="gramEnd"/>
+      <w:r>
+        <w:t>0:3]: Select which arithmetic/logic operation will be performed, based on following table:</w:t>
       </w:r>
     </w:p>
     <w:p>
@@ -2350,55 +2298,64 @@
                 <w:bCs/>
               </w:rPr>
             </w:pPr>
+            <w:proofErr w:type="gramStart"/>
             <w:r>
               <w:rPr>
                 <w:b/>
                 <w:bCs/>
               </w:rPr>
-              <w:t>SEL[0:3]</w:t>
-            </w:r>
-          </w:p>
-        </w:tc>
-        <w:tc>
-          <w:tcPr>
-            <w:tcW w:w="2070" w:type="dxa"/>
-            <w:vAlign w:val="center"/>
-          </w:tcPr>
-          <w:p>
-            <w:pPr>
-              <w:jc w:val="center"/>
+              <w:t>SEL[</w:t>
+            </w:r>
+            <w:proofErr w:type="gramEnd"/>
+            <w:r>
               <w:rPr>
                 <w:b/>
                 <w:bCs/>
               </w:rPr>
-            </w:pPr>
-            <w:r>
+              <w:t>0:3]</w:t>
+            </w:r>
+          </w:p>
+        </w:tc>
+        <w:tc>
+          <w:tcPr>
+            <w:tcW w:w="2070" w:type="dxa"/>
+            <w:vAlign w:val="center"/>
+          </w:tcPr>
+          <w:p>
+            <w:pPr>
+              <w:jc w:val="center"/>
               <w:rPr>
                 <w:b/>
                 <w:bCs/>
               </w:rPr>
-              <w:t>Operation</w:t>
-            </w:r>
-          </w:p>
-        </w:tc>
-        <w:tc>
-          <w:tcPr>
-            <w:tcW w:w="1620" w:type="dxa"/>
-            <w:vAlign w:val="center"/>
-          </w:tcPr>
-          <w:p>
-            <w:pPr>
-              <w:jc w:val="center"/>
+            </w:pPr>
+            <w:r>
               <w:rPr>
                 <w:b/>
                 <w:bCs/>
               </w:rPr>
-            </w:pPr>
-            <w:r>
+              <w:t>Operation</w:t>
+            </w:r>
+          </w:p>
+        </w:tc>
+        <w:tc>
+          <w:tcPr>
+            <w:tcW w:w="1620" w:type="dxa"/>
+            <w:vAlign w:val="center"/>
+          </w:tcPr>
+          <w:p>
+            <w:pPr>
+              <w:jc w:val="center"/>
               <w:rPr>
                 <w:b/>
                 <w:bCs/>
               </w:rPr>
+            </w:pPr>
+            <w:r>
+              <w:rPr>
+                <w:b/>
+                <w:bCs/>
+              </w:rPr>
               <w:t>Syntax</w:t>
             </w:r>
           </w:p>
@@ -2459,10 +2416,7 @@
               <w:jc w:val="center"/>
             </w:pPr>
             <w:r>
-              <w:t>0x</w:t>
-            </w:r>
-            <w:r>
-              <w:t>1</w:t>
+              <w:t>0x1</w:t>
             </w:r>
           </w:p>
         </w:tc>
@@ -2506,10 +2460,7 @@
               <w:jc w:val="center"/>
             </w:pPr>
             <w:r>
-              <w:t>0x</w:t>
-            </w:r>
-            <w:r>
-              <w:t>2</w:t>
+              <w:t>0x2</w:t>
             </w:r>
           </w:p>
         </w:tc>
@@ -2556,10 +2507,7 @@
               <w:jc w:val="center"/>
             </w:pPr>
             <w:r>
-              <w:t>0x</w:t>
-            </w:r>
-            <w:r>
-              <w:t>3</w:t>
+              <w:t>0x3</w:t>
             </w:r>
           </w:p>
         </w:tc>
@@ -2782,10 +2730,7 @@
               <w:jc w:val="center"/>
             </w:pPr>
             <w:r>
-              <w:t>0x</w:t>
-            </w:r>
-            <w:r>
-              <w:t>8</w:t>
+              <w:t>0x8</w:t>
             </w:r>
           </w:p>
         </w:tc>
@@ -2829,10 +2774,7 @@
               <w:jc w:val="center"/>
             </w:pPr>
             <w:r>
-              <w:t>0x</w:t>
-            </w:r>
-            <w:r>
-              <w:t>9</w:t>
+              <w:t>0x9</w:t>
             </w:r>
           </w:p>
         </w:tc>
@@ -2876,10 +2818,7 @@
               <w:jc w:val="center"/>
             </w:pPr>
             <w:r>
-              <w:t>0x</w:t>
-            </w:r>
-            <w:r>
-              <w:t>A</w:t>
+              <w:t>0xA</w:t>
             </w:r>
           </w:p>
         </w:tc>
@@ -2923,10 +2862,7 @@
               <w:jc w:val="center"/>
             </w:pPr>
             <w:r>
-              <w:t>0x</w:t>
-            </w:r>
-            <w:r>
-              <w:t>B</w:t>
+              <w:t>0xB</w:t>
             </w:r>
           </w:p>
         </w:tc>
@@ -2970,10 +2906,7 @@
               <w:jc w:val="center"/>
             </w:pPr>
             <w:r>
-              <w:t>0x</w:t>
-            </w:r>
-            <w:r>
-              <w:t>C</w:t>
+              <w:t>0xC</w:t>
             </w:r>
           </w:p>
         </w:tc>
@@ -3017,10 +2950,7 @@
               <w:jc w:val="center"/>
             </w:pPr>
             <w:r>
-              <w:t>0x</w:t>
-            </w:r>
-            <w:r>
-              <w:t>D</w:t>
+              <w:t>0xD</w:t>
             </w:r>
           </w:p>
         </w:tc>
@@ -3061,10 +2991,7 @@
               <w:jc w:val="center"/>
             </w:pPr>
             <w:r>
-              <w:t>0x</w:t>
-            </w:r>
-            <w:r>
-              <w:t>E</w:t>
+              <w:t>0xE</w:t>
             </w:r>
           </w:p>
         </w:tc>
@@ -3105,10 +3032,7 @@
               <w:jc w:val="center"/>
             </w:pPr>
             <w:r>
-              <w:t>0x</w:t>
-            </w:r>
-            <w:r>
-              <w:t>F</w:t>
+              <w:t>0xF</w:t>
             </w:r>
           </w:p>
         </w:tc>
@@ -3178,11 +3102,11 @@
       <w:pPr>
         <w:pStyle w:val="Heading2"/>
       </w:pPr>
-      <w:bookmarkStart w:id="10" w:name="_Toc176509285"/>
+      <w:bookmarkStart w:id="9" w:name="_Toc176509285"/>
       <w:r>
         <w:t>Instruction Register</w:t>
       </w:r>
-      <w:bookmarkEnd w:id="10"/>
+      <w:bookmarkEnd w:id="9"/>
     </w:p>
     <w:p>
       <w:r>
@@ -3215,26 +3139,31 @@
       <w:pPr>
         <w:pStyle w:val="Heading1"/>
       </w:pPr>
-      <w:bookmarkStart w:id="11" w:name="_Toc176509286"/>
+      <w:bookmarkStart w:id="10" w:name="_Toc176509286"/>
       <w:r>
         <w:t>Instruction Set</w:t>
       </w:r>
-      <w:bookmarkEnd w:id="11"/>
-    </w:p>
-    <w:p>
-      <w:r>
-        <w:t>Each opcode/operand fetch takes 3 cycles and 1 memory byte</w:t>
-      </w:r>
+      <w:bookmarkEnd w:id="10"/>
+    </w:p>
+    <w:p>
+      <w:r>
+        <w:t xml:space="preserve">Each opcode/operand fetch takes 3 cycles and 1 memory </w:t>
+      </w:r>
+      <w:proofErr w:type="gramStart"/>
+      <w:r>
+        <w:t>byte</w:t>
+      </w:r>
+      <w:proofErr w:type="gramEnd"/>
     </w:p>
     <w:p>
       <w:pPr>
         <w:pStyle w:val="Heading2"/>
       </w:pPr>
-      <w:bookmarkStart w:id="12" w:name="_Toc176509287"/>
+      <w:bookmarkStart w:id="11" w:name="_Toc176509287"/>
       <w:r>
         <w:t>SWP</w:t>
       </w:r>
-      <w:bookmarkEnd w:id="12"/>
+      <w:bookmarkEnd w:id="11"/>
     </w:p>
     <w:p>
       <w:r>
@@ -3248,8 +3177,13 @@
     </w:p>
     <w:p>
       <w:r>
-        <w:t>Clock cycles: 7</w:t>
-      </w:r>
+        <w:t xml:space="preserve">Clock cycles: </w:t>
+      </w:r>
+      <w:proofErr w:type="gramStart"/>
+      <w:r>
+        <w:t>7</w:t>
+      </w:r>
+      <w:proofErr w:type="gramEnd"/>
     </w:p>
     <w:p>
       <w:r>
@@ -3260,11 +3194,19 @@
       <w:pPr>
         <w:pStyle w:val="Heading2"/>
       </w:pPr>
-      <w:bookmarkStart w:id="13" w:name="_Toc176509288"/>
-      <w:r>
-        <w:t>MOV A &lt;immed&gt;</w:t>
-      </w:r>
-      <w:bookmarkEnd w:id="13"/>
+      <w:bookmarkStart w:id="12" w:name="_Toc176509288"/>
+      <w:r>
+        <w:t>MOV A &lt;</w:t>
+      </w:r>
+      <w:proofErr w:type="spellStart"/>
+      <w:r>
+        <w:t>immed</w:t>
+      </w:r>
+      <w:proofErr w:type="spellEnd"/>
+      <w:r>
+        <w:t>&gt;</w:t>
+      </w:r>
+      <w:bookmarkEnd w:id="12"/>
     </w:p>
     <w:p>
       <w:r>
@@ -3278,8 +3220,13 @@
     </w:p>
     <w:p>
       <w:r>
-        <w:t>Clock cycles: 8</w:t>
-      </w:r>
+        <w:t xml:space="preserve">Clock cycles: </w:t>
+      </w:r>
+      <w:proofErr w:type="gramStart"/>
+      <w:r>
+        <w:t>8</w:t>
+      </w:r>
+      <w:proofErr w:type="gramEnd"/>
     </w:p>
     <w:p>
       <w:r>
@@ -3290,11 +3237,11 @@
       <w:pPr>
         <w:pStyle w:val="Heading2"/>
       </w:pPr>
-      <w:bookmarkStart w:id="14" w:name="_Toc176509289"/>
+      <w:bookmarkStart w:id="13" w:name="_Toc176509289"/>
       <w:r>
         <w:t>MOV A [MEM]</w:t>
       </w:r>
-      <w:bookmarkEnd w:id="14"/>
+      <w:bookmarkEnd w:id="13"/>
     </w:p>
     <w:p>
       <w:r>
@@ -3308,8 +3255,13 @@
     </w:p>
     <w:p>
       <w:r>
-        <w:t>Clock cycles: 12</w:t>
-      </w:r>
+        <w:t xml:space="preserve">Clock cycles: </w:t>
+      </w:r>
+      <w:proofErr w:type="gramStart"/>
+      <w:r>
+        <w:t>12</w:t>
+      </w:r>
+      <w:proofErr w:type="gramEnd"/>
     </w:p>
     <w:p>
       <w:r>
@@ -3320,11 +3272,11 @@
       <w:pPr>
         <w:pStyle w:val="Heading2"/>
       </w:pPr>
-      <w:bookmarkStart w:id="15" w:name="_Toc176509290"/>
+      <w:bookmarkStart w:id="14" w:name="_Toc176509290"/>
       <w:r>
         <w:t>SHL</w:t>
       </w:r>
-      <w:bookmarkEnd w:id="15"/>
+      <w:bookmarkEnd w:id="14"/>
     </w:p>
     <w:p>
       <w:r>
@@ -3348,8 +3300,13 @@
     </w:p>
     <w:p>
       <w:r>
-        <w:t>Clock cycles: 7</w:t>
-      </w:r>
+        <w:t xml:space="preserve">Clock cycles: </w:t>
+      </w:r>
+      <w:proofErr w:type="gramStart"/>
+      <w:r>
+        <w:t>7</w:t>
+      </w:r>
+      <w:proofErr w:type="gramEnd"/>
     </w:p>
     <w:p>
       <w:r>
@@ -3361,11 +3318,11 @@
       <w:pPr>
         <w:pStyle w:val="Heading2"/>
       </w:pPr>
-      <w:bookmarkStart w:id="16" w:name="_Toc176509291"/>
+      <w:bookmarkStart w:id="15" w:name="_Toc176509291"/>
       <w:r>
         <w:t>SHR</w:t>
       </w:r>
-      <w:bookmarkEnd w:id="16"/>
+      <w:bookmarkEnd w:id="15"/>
     </w:p>
     <w:p>
       <w:r>
@@ -3389,8 +3346,13 @@
     </w:p>
     <w:p>
       <w:r>
-        <w:t>Clock cycles: 7</w:t>
-      </w:r>
+        <w:t xml:space="preserve">Clock cycles: </w:t>
+      </w:r>
+      <w:proofErr w:type="gramStart"/>
+      <w:r>
+        <w:t>7</w:t>
+      </w:r>
+      <w:proofErr w:type="gramEnd"/>
     </w:p>
     <w:p>
       <w:r>
@@ -3401,11 +3363,11 @@
       <w:pPr>
         <w:pStyle w:val="Heading2"/>
       </w:pPr>
-      <w:bookmarkStart w:id="17" w:name="_Toc176509292"/>
+      <w:bookmarkStart w:id="16" w:name="_Toc176509292"/>
       <w:r>
         <w:t>INC A</w:t>
       </w:r>
-      <w:bookmarkEnd w:id="17"/>
+      <w:bookmarkEnd w:id="16"/>
     </w:p>
     <w:p>
       <w:r>
@@ -3429,8 +3391,13 @@
     </w:p>
     <w:p>
       <w:r>
-        <w:t>Clock cycles: 7</w:t>
-      </w:r>
+        <w:t xml:space="preserve">Clock cycles: </w:t>
+      </w:r>
+      <w:proofErr w:type="gramStart"/>
+      <w:r>
+        <w:t>7</w:t>
+      </w:r>
+      <w:proofErr w:type="gramEnd"/>
     </w:p>
     <w:p>
       <w:r>
@@ -3441,11 +3408,11 @@
       <w:pPr>
         <w:pStyle w:val="Heading2"/>
       </w:pPr>
-      <w:bookmarkStart w:id="18" w:name="_Toc176509293"/>
+      <w:bookmarkStart w:id="17" w:name="_Toc176509293"/>
       <w:r>
         <w:t>DEC A</w:t>
       </w:r>
-      <w:bookmarkEnd w:id="18"/>
+      <w:bookmarkEnd w:id="17"/>
     </w:p>
     <w:p>
       <w:r>
@@ -3469,8 +3436,13 @@
     </w:p>
     <w:p>
       <w:r>
-        <w:t>Clock cycles: 7</w:t>
-      </w:r>
+        <w:t xml:space="preserve">Clock cycles: </w:t>
+      </w:r>
+      <w:proofErr w:type="gramStart"/>
+      <w:r>
+        <w:t>7</w:t>
+      </w:r>
+      <w:proofErr w:type="gramEnd"/>
     </w:p>
     <w:p>
       <w:r>
@@ -3481,11 +3453,11 @@
       <w:pPr>
         <w:pStyle w:val="Heading2"/>
       </w:pPr>
-      <w:bookmarkStart w:id="19" w:name="_Toc176509294"/>
+      <w:bookmarkStart w:id="18" w:name="_Toc176509294"/>
       <w:r>
         <w:t>INC B</w:t>
       </w:r>
-      <w:bookmarkEnd w:id="19"/>
+      <w:bookmarkEnd w:id="18"/>
     </w:p>
     <w:p>
       <w:r>
@@ -3509,8 +3481,13 @@
     </w:p>
     <w:p>
       <w:r>
-        <w:t>Clock cycles: 7</w:t>
-      </w:r>
+        <w:t xml:space="preserve">Clock cycles: </w:t>
+      </w:r>
+      <w:proofErr w:type="gramStart"/>
+      <w:r>
+        <w:t>7</w:t>
+      </w:r>
+      <w:proofErr w:type="gramEnd"/>
     </w:p>
     <w:p>
       <w:r>
@@ -3521,11 +3498,11 @@
       <w:pPr>
         <w:pStyle w:val="Heading2"/>
       </w:pPr>
-      <w:bookmarkStart w:id="20" w:name="_Toc176509295"/>
+      <w:bookmarkStart w:id="19" w:name="_Toc176509295"/>
       <w:r>
         <w:t>DEC B</w:t>
       </w:r>
-      <w:bookmarkEnd w:id="20"/>
+      <w:bookmarkEnd w:id="19"/>
     </w:p>
     <w:p>
       <w:r>
@@ -3549,8 +3526,13 @@
     </w:p>
     <w:p>
       <w:r>
-        <w:t>Clock cycles: 7</w:t>
-      </w:r>
+        <w:t xml:space="preserve">Clock cycles: </w:t>
+      </w:r>
+      <w:proofErr w:type="gramStart"/>
+      <w:r>
+        <w:t>7</w:t>
+      </w:r>
+      <w:proofErr w:type="gramEnd"/>
     </w:p>
     <w:p>
       <w:r>
@@ -3562,11 +3544,11 @@
       <w:pPr>
         <w:pStyle w:val="Heading2"/>
       </w:pPr>
-      <w:bookmarkStart w:id="21" w:name="_Toc176509296"/>
+      <w:bookmarkStart w:id="20" w:name="_Toc176509296"/>
       <w:r>
         <w:t>AND B</w:t>
       </w:r>
-      <w:bookmarkEnd w:id="21"/>
+      <w:bookmarkEnd w:id="20"/>
     </w:p>
     <w:p>
       <w:r>
@@ -3590,8 +3572,13 @@
     </w:p>
     <w:p>
       <w:r>
-        <w:t>Clock cycles: 7</w:t>
-      </w:r>
+        <w:t xml:space="preserve">Clock cycles: </w:t>
+      </w:r>
+      <w:proofErr w:type="gramStart"/>
+      <w:r>
+        <w:t>7</w:t>
+      </w:r>
+      <w:proofErr w:type="gramEnd"/>
     </w:p>
     <w:p>
       <w:r>
@@ -3602,11 +3589,19 @@
       <w:pPr>
         <w:pStyle w:val="Heading2"/>
       </w:pPr>
-      <w:bookmarkStart w:id="22" w:name="_Toc176509297"/>
-      <w:r>
-        <w:t>AND &lt;immed&gt;</w:t>
-      </w:r>
-      <w:bookmarkEnd w:id="22"/>
+      <w:bookmarkStart w:id="21" w:name="_Toc176509297"/>
+      <w:r>
+        <w:t>AND &lt;</w:t>
+      </w:r>
+      <w:proofErr w:type="spellStart"/>
+      <w:r>
+        <w:t>immed</w:t>
+      </w:r>
+      <w:proofErr w:type="spellEnd"/>
+      <w:r>
+        <w:t>&gt;</w:t>
+      </w:r>
+      <w:bookmarkEnd w:id="21"/>
     </w:p>
     <w:p>
       <w:r>
@@ -3642,11 +3637,11 @@
       <w:pPr>
         <w:pStyle w:val="Heading2"/>
       </w:pPr>
-      <w:bookmarkStart w:id="23" w:name="_Toc176509298"/>
+      <w:bookmarkStart w:id="22" w:name="_Toc176509298"/>
       <w:r>
         <w:t>OR B</w:t>
       </w:r>
-      <w:bookmarkEnd w:id="23"/>
+      <w:bookmarkEnd w:id="22"/>
     </w:p>
     <w:p>
       <w:r>
@@ -3670,8 +3665,13 @@
     </w:p>
     <w:p>
       <w:r>
-        <w:t>Clock cycles: 7</w:t>
-      </w:r>
+        <w:t xml:space="preserve">Clock cycles: </w:t>
+      </w:r>
+      <w:proofErr w:type="gramStart"/>
+      <w:r>
+        <w:t>7</w:t>
+      </w:r>
+      <w:proofErr w:type="gramEnd"/>
     </w:p>
     <w:p>
       <w:r>
@@ -3682,11 +3682,19 @@
       <w:pPr>
         <w:pStyle w:val="Heading2"/>
       </w:pPr>
-      <w:bookmarkStart w:id="24" w:name="_Toc176509299"/>
-      <w:r>
-        <w:t>OR &lt;immed&gt;</w:t>
-      </w:r>
-      <w:bookmarkEnd w:id="24"/>
+      <w:bookmarkStart w:id="23" w:name="_Toc176509299"/>
+      <w:r>
+        <w:t>OR &lt;</w:t>
+      </w:r>
+      <w:proofErr w:type="spellStart"/>
+      <w:r>
+        <w:t>immed</w:t>
+      </w:r>
+      <w:proofErr w:type="spellEnd"/>
+      <w:r>
+        <w:t>&gt;</w:t>
+      </w:r>
+      <w:bookmarkEnd w:id="23"/>
     </w:p>
     <w:p>
       <w:r>
@@ -3722,11 +3730,11 @@
       <w:pPr>
         <w:pStyle w:val="Heading2"/>
       </w:pPr>
-      <w:bookmarkStart w:id="25" w:name="_Toc176509300"/>
+      <w:bookmarkStart w:id="24" w:name="_Toc176509300"/>
       <w:r>
         <w:t>XOR B</w:t>
       </w:r>
-      <w:bookmarkEnd w:id="25"/>
+      <w:bookmarkEnd w:id="24"/>
     </w:p>
     <w:p>
       <w:r>
@@ -3750,8 +3758,13 @@
     </w:p>
     <w:p>
       <w:r>
-        <w:t>Clock cycles: 7</w:t>
-      </w:r>
+        <w:t xml:space="preserve">Clock cycles: </w:t>
+      </w:r>
+      <w:proofErr w:type="gramStart"/>
+      <w:r>
+        <w:t>7</w:t>
+      </w:r>
+      <w:proofErr w:type="gramEnd"/>
     </w:p>
     <w:p>
       <w:r>
@@ -3763,11 +3776,19 @@
       <w:pPr>
         <w:pStyle w:val="Heading2"/>
       </w:pPr>
-      <w:bookmarkStart w:id="26" w:name="_Toc176509301"/>
-      <w:r>
-        <w:t>XOR &lt;immed&gt;</w:t>
-      </w:r>
-      <w:bookmarkEnd w:id="26"/>
+      <w:bookmarkStart w:id="25" w:name="_Toc176509301"/>
+      <w:r>
+        <w:t>XOR &lt;</w:t>
+      </w:r>
+      <w:proofErr w:type="spellStart"/>
+      <w:r>
+        <w:t>immed</w:t>
+      </w:r>
+      <w:proofErr w:type="spellEnd"/>
+      <w:r>
+        <w:t>&gt;</w:t>
+      </w:r>
+      <w:bookmarkEnd w:id="25"/>
     </w:p>
     <w:p>
       <w:r>
@@ -3803,11 +3824,11 @@
       <w:pPr>
         <w:pStyle w:val="Heading2"/>
       </w:pPr>
-      <w:bookmarkStart w:id="27" w:name="_Toc176509302"/>
+      <w:bookmarkStart w:id="26" w:name="_Toc176509302"/>
       <w:r>
         <w:t>NOT</w:t>
       </w:r>
-      <w:bookmarkEnd w:id="27"/>
+      <w:bookmarkEnd w:id="26"/>
     </w:p>
     <w:p>
       <w:r>
@@ -3831,8 +3852,13 @@
     </w:p>
     <w:p>
       <w:r>
-        <w:t>Clock cycles: 7</w:t>
-      </w:r>
+        <w:t xml:space="preserve">Clock cycles: </w:t>
+      </w:r>
+      <w:proofErr w:type="gramStart"/>
+      <w:r>
+        <w:t>7</w:t>
+      </w:r>
+      <w:proofErr w:type="gramEnd"/>
     </w:p>
     <w:p>
       <w:r>
@@ -3870,9 +3896,11 @@
       <w:r>
         <w:t xml:space="preserve">Clock cycles: </w:t>
       </w:r>
+      <w:proofErr w:type="gramStart"/>
       <w:r>
         <w:t>20</w:t>
       </w:r>
+      <w:proofErr w:type="gramEnd"/>
     </w:p>
     <w:p>
       <w:r>

</xml_diff>